<commit_message>
Updating Merck Use Case (hopefully to its final version)
</commit_message>
<xml_diff>
--- a/kb/UseCases/ucMerck.docx
+++ b/kb/UseCases/ucMerck.docx
@@ -72,14 +72,14 @@
         </w:tblCellMar>
       </w:tblPr>
       <w:tblGrid>
-        <w:gridCol w:w="2700"/>
-        <w:gridCol w:w="7278"/>
+        <w:gridCol w:w="2250"/>
+        <w:gridCol w:w="7728"/>
       </w:tblGrid>
       <w:tr>
         <w:trPr/>
         <w:tc>
           <w:tcPr>
-            <w:tcW w:w="2700" w:type="dxa"/>
+            <w:tcW w:w="2250" w:type="dxa"/>
             <w:tcBorders>
               <w:top w:val="single" w:sz="4" w:space="0" w:color="000000"/>
               <w:left w:val="single" w:sz="4" w:space="0" w:color="000000"/>
@@ -131,7 +131,7 @@
         </w:tc>
         <w:tc>
           <w:tcPr>
-            <w:tcW w:w="7278" w:type="dxa"/>
+            <w:tcW w:w="7728" w:type="dxa"/>
             <w:tcBorders>
               <w:top w:val="single" w:sz="4" w:space="0" w:color="000000"/>
               <w:left w:val="single" w:sz="4" w:space="0" w:color="000000"/>
@@ -171,7 +171,7 @@
         <w:trPr/>
         <w:tc>
           <w:tcPr>
-            <w:tcW w:w="2700" w:type="dxa"/>
+            <w:tcW w:w="2250" w:type="dxa"/>
             <w:tcBorders>
               <w:left w:val="single" w:sz="4" w:space="0" w:color="000000"/>
               <w:bottom w:val="single" w:sz="4" w:space="0" w:color="000000"/>
@@ -222,7 +222,7 @@
         </w:tc>
         <w:tc>
           <w:tcPr>
-            <w:tcW w:w="7278" w:type="dxa"/>
+            <w:tcW w:w="7728" w:type="dxa"/>
             <w:tcBorders>
               <w:left w:val="single" w:sz="4" w:space="0" w:color="000000"/>
               <w:bottom w:val="single" w:sz="4" w:space="0" w:color="000000"/>
@@ -298,7 +298,7 @@
         <w:trPr/>
         <w:tc>
           <w:tcPr>
-            <w:tcW w:w="2700" w:type="dxa"/>
+            <w:tcW w:w="2250" w:type="dxa"/>
             <w:tcBorders>
               <w:left w:val="single" w:sz="4" w:space="0" w:color="000000"/>
               <w:bottom w:val="single" w:sz="4" w:space="0" w:color="000000"/>
@@ -349,7 +349,7 @@
         </w:tc>
         <w:tc>
           <w:tcPr>
-            <w:tcW w:w="7278" w:type="dxa"/>
+            <w:tcW w:w="7728" w:type="dxa"/>
             <w:tcBorders>
               <w:left w:val="single" w:sz="4" w:space="0" w:color="000000"/>
               <w:bottom w:val="single" w:sz="4" w:space="0" w:color="000000"/>
@@ -404,7 +404,7 @@
         <w:trPr/>
         <w:tc>
           <w:tcPr>
-            <w:tcW w:w="2700" w:type="dxa"/>
+            <w:tcW w:w="2250" w:type="dxa"/>
             <w:tcBorders>
               <w:left w:val="single" w:sz="4" w:space="0" w:color="000000"/>
               <w:bottom w:val="single" w:sz="4" w:space="0" w:color="000000"/>
@@ -455,7 +455,7 @@
         </w:tc>
         <w:tc>
           <w:tcPr>
-            <w:tcW w:w="7278" w:type="dxa"/>
+            <w:tcW w:w="7728" w:type="dxa"/>
             <w:tcBorders>
               <w:left w:val="single" w:sz="4" w:space="0" w:color="000000"/>
               <w:bottom w:val="single" w:sz="4" w:space="0" w:color="000000"/>
@@ -510,7 +510,7 @@
         <w:trPr/>
         <w:tc>
           <w:tcPr>
-            <w:tcW w:w="2700" w:type="dxa"/>
+            <w:tcW w:w="2250" w:type="dxa"/>
             <w:tcBorders>
               <w:left w:val="single" w:sz="4" w:space="0" w:color="000000"/>
               <w:bottom w:val="single" w:sz="4" w:space="0" w:color="000000"/>
@@ -561,7 +561,7 @@
         </w:tc>
         <w:tc>
           <w:tcPr>
-            <w:tcW w:w="7278" w:type="dxa"/>
+            <w:tcW w:w="7728" w:type="dxa"/>
             <w:tcBorders>
               <w:left w:val="single" w:sz="4" w:space="0" w:color="000000"/>
               <w:bottom w:val="single" w:sz="4" w:space="0" w:color="000000"/>
@@ -701,7 +701,7 @@
         <w:trPr/>
         <w:tc>
           <w:tcPr>
-            <w:tcW w:w="2700" w:type="dxa"/>
+            <w:tcW w:w="2250" w:type="dxa"/>
             <w:tcBorders>
               <w:left w:val="single" w:sz="4" w:space="0" w:color="000000"/>
               <w:bottom w:val="single" w:sz="4" w:space="0" w:color="000000"/>
@@ -752,7 +752,7 @@
         </w:tc>
         <w:tc>
           <w:tcPr>
-            <w:tcW w:w="7278" w:type="dxa"/>
+            <w:tcW w:w="7728" w:type="dxa"/>
             <w:tcBorders>
               <w:left w:val="single" w:sz="4" w:space="0" w:color="000000"/>
               <w:bottom w:val="single" w:sz="4" w:space="0" w:color="000000"/>
@@ -791,7 +791,7 @@
         <w:trPr/>
         <w:tc>
           <w:tcPr>
-            <w:tcW w:w="2700" w:type="dxa"/>
+            <w:tcW w:w="2250" w:type="dxa"/>
             <w:tcBorders>
               <w:left w:val="single" w:sz="4" w:space="0" w:color="000000"/>
               <w:bottom w:val="single" w:sz="4" w:space="0" w:color="000000"/>
@@ -842,7 +842,7 @@
         </w:tc>
         <w:tc>
           <w:tcPr>
-            <w:tcW w:w="7278" w:type="dxa"/>
+            <w:tcW w:w="7728" w:type="dxa"/>
             <w:tcBorders>
               <w:left w:val="single" w:sz="4" w:space="0" w:color="000000"/>
               <w:bottom w:val="single" w:sz="4" w:space="0" w:color="000000"/>
@@ -1133,7 +1133,7 @@
         <w:trPr/>
         <w:tc>
           <w:tcPr>
-            <w:tcW w:w="2700" w:type="dxa"/>
+            <w:tcW w:w="2250" w:type="dxa"/>
             <w:tcBorders>
               <w:left w:val="single" w:sz="4" w:space="0" w:color="000000"/>
               <w:bottom w:val="single" w:sz="4" w:space="0" w:color="000000"/>
@@ -1184,7 +1184,7 @@
         </w:tc>
         <w:tc>
           <w:tcPr>
-            <w:tcW w:w="7278" w:type="dxa"/>
+            <w:tcW w:w="7728" w:type="dxa"/>
             <w:tcBorders>
               <w:left w:val="single" w:sz="4" w:space="0" w:color="000000"/>
               <w:bottom w:val="single" w:sz="4" w:space="0" w:color="000000"/>
@@ -1241,7 +1241,7 @@
         <w:trPr/>
         <w:tc>
           <w:tcPr>
-            <w:tcW w:w="2700" w:type="dxa"/>
+            <w:tcW w:w="2250" w:type="dxa"/>
             <w:tcBorders>
               <w:left w:val="single" w:sz="4" w:space="0" w:color="000000"/>
               <w:bottom w:val="single" w:sz="4" w:space="0" w:color="000000"/>
@@ -1280,7 +1280,7 @@
         </w:tc>
         <w:tc>
           <w:tcPr>
-            <w:tcW w:w="7278" w:type="dxa"/>
+            <w:tcW w:w="7728" w:type="dxa"/>
             <w:tcBorders>
               <w:left w:val="single" w:sz="4" w:space="0" w:color="000000"/>
               <w:bottom w:val="single" w:sz="4" w:space="0" w:color="000000"/>
@@ -1293,6 +1293,173 @@
               <w:pStyle w:val="TableContents"/>
               <w:bidi w:val="0"/>
               <w:jc w:val="left"/>
+              <w:rPr/>
+            </w:pPr>
+            <w:r>
+              <w:rPr>
+                <w:b w:val="false"/>
+                <w:bCs w:val="false"/>
+                <w:i w:val="false"/>
+                <w:iCs w:val="false"/>
+                <w:strike w:val="false"/>
+                <w:dstrike w:val="false"/>
+                <w:outline w:val="false"/>
+                <w:shadow w:val="false"/>
+                <w:color w:val="000000"/>
+                <w:sz w:val="24"/>
+                <w:szCs w:val="24"/>
+                <w:u w:val="none"/>
+              </w:rPr>
+              <w:t xml:space="preserve">O tratamento de erros (como requisições inválidas </w:t>
+            </w:r>
+            <w:r>
+              <w:rPr>
+                <w:rFonts w:eastAsia="NSimSun" w:cs="Lucida Sans"/>
+                <w:b w:val="false"/>
+                <w:bCs w:val="false"/>
+                <w:i w:val="false"/>
+                <w:iCs w:val="false"/>
+                <w:strike w:val="false"/>
+                <w:dstrike w:val="false"/>
+                <w:outline w:val="false"/>
+                <w:shadow w:val="false"/>
+                <w:color w:val="000000"/>
+                <w:kern w:val="2"/>
+                <w:sz w:val="24"/>
+                <w:szCs w:val="24"/>
+                <w:u w:val="none"/>
+                <w:lang w:val="en-US" w:eastAsia="zh-CN" w:bidi="hi-IN"/>
+              </w:rPr>
+              <w:t>e</w:t>
+            </w:r>
+            <w:r>
+              <w:rPr>
+                <w:b w:val="false"/>
+                <w:bCs w:val="false"/>
+                <w:i w:val="false"/>
+                <w:iCs w:val="false"/>
+                <w:strike w:val="false"/>
+                <w:dstrike w:val="false"/>
+                <w:outline w:val="false"/>
+                <w:shadow w:val="false"/>
+                <w:color w:val="000000"/>
+                <w:sz w:val="24"/>
+                <w:szCs w:val="24"/>
+                <w:u w:val="none"/>
+              </w:rPr>
+              <w:t xml:space="preserve"> </w:t>
+            </w:r>
+            <w:r>
+              <w:rPr>
+                <w:b w:val="false"/>
+                <w:bCs w:val="false"/>
+                <w:i/>
+                <w:iCs/>
+                <w:strike w:val="false"/>
+                <w:dstrike w:val="false"/>
+                <w:outline w:val="false"/>
+                <w:shadow w:val="false"/>
+                <w:color w:val="000000"/>
+                <w:sz w:val="24"/>
+                <w:szCs w:val="24"/>
+                <w:u w:val="none"/>
+              </w:rPr>
+              <w:t>timeouts</w:t>
+            </w:r>
+            <w:r>
+              <w:rPr>
+                <w:b w:val="false"/>
+                <w:bCs w:val="false"/>
+                <w:i w:val="false"/>
+                <w:iCs w:val="false"/>
+                <w:strike w:val="false"/>
+                <w:dstrike w:val="false"/>
+                <w:outline w:val="false"/>
+                <w:shadow w:val="false"/>
+                <w:color w:val="000000"/>
+                <w:sz w:val="24"/>
+                <w:szCs w:val="24"/>
+                <w:u w:val="none"/>
+              </w:rPr>
+              <w:t xml:space="preserve">) é feito pelo </w:t>
+            </w:r>
+            <w:r>
+              <w:rPr>
+                <w:b w:val="false"/>
+                <w:bCs w:val="false"/>
+                <w:i/>
+                <w:iCs/>
+                <w:strike w:val="false"/>
+                <w:dstrike w:val="false"/>
+                <w:outline w:val="false"/>
+                <w:shadow w:val="false"/>
+                <w:color w:val="000000"/>
+                <w:sz w:val="24"/>
+                <w:szCs w:val="24"/>
+                <w:u w:val="none"/>
+              </w:rPr>
+              <w:t>framework</w:t>
+            </w:r>
+            <w:r>
+              <w:rPr>
+                <w:b w:val="false"/>
+                <w:bCs w:val="false"/>
+                <w:i w:val="false"/>
+                <w:iCs w:val="false"/>
+                <w:strike w:val="false"/>
+                <w:dstrike w:val="false"/>
+                <w:outline w:val="false"/>
+                <w:shadow w:val="false"/>
+                <w:color w:val="000000"/>
+                <w:sz w:val="24"/>
+                <w:szCs w:val="24"/>
+                <w:u w:val="none"/>
+              </w:rPr>
+              <w:t xml:space="preserve"> utilizado (mensagens de </w:t>
+            </w:r>
+            <w:r>
+              <w:rPr>
+                <w:rFonts w:eastAsia="NSimSun" w:cs="Lucida Sans"/>
+                <w:b w:val="false"/>
+                <w:bCs w:val="false"/>
+                <w:i w:val="false"/>
+                <w:iCs w:val="false"/>
+                <w:strike w:val="false"/>
+                <w:dstrike w:val="false"/>
+                <w:outline w:val="false"/>
+                <w:shadow w:val="false"/>
+                <w:color w:val="000000"/>
+                <w:kern w:val="2"/>
+                <w:sz w:val="24"/>
+                <w:szCs w:val="24"/>
+                <w:u w:val="none"/>
+                <w:lang w:val="en-US" w:eastAsia="zh-CN" w:bidi="hi-IN"/>
+              </w:rPr>
+              <w:t>erro podem ser exibidas para o usuário)</w:t>
+            </w:r>
+            <w:r>
+              <w:rPr>
+                <w:b w:val="false"/>
+                <w:bCs w:val="false"/>
+                <w:i w:val="false"/>
+                <w:iCs w:val="false"/>
+                <w:strike w:val="false"/>
+                <w:dstrike w:val="false"/>
+                <w:outline w:val="false"/>
+                <w:shadow w:val="false"/>
+                <w:color w:val="000000"/>
+                <w:sz w:val="24"/>
+                <w:szCs w:val="24"/>
+                <w:u w:val="none"/>
+              </w:rPr>
+              <w:t>.</w:t>
+            </w:r>
+          </w:p>
+          <w:p>
+            <w:pPr>
+              <w:pStyle w:val="TableContents"/>
+              <w:bidi w:val="0"/>
+              <w:jc w:val="left"/>
               <w:rPr>
                 <w:rFonts w:ascii="Liberation Serif" w:hAnsi="Liberation Serif"/>
                 <w:b w:val="false"/>
@@ -1326,7 +1493,31 @@
                 <w:szCs w:val="24"/>
                 <w:u w:val="none"/>
               </w:rPr>
-              <w:t>Não há.</w:t>
+            </w:r>
+          </w:p>
+          <w:p>
+            <w:pPr>
+              <w:pStyle w:val="Normal"/>
+              <w:bidi w:val="0"/>
+              <w:jc w:val="left"/>
+              <w:rPr/>
+            </w:pPr>
+            <w:r>
+              <w:rPr>
+                <w:b w:val="false"/>
+                <w:bCs w:val="false"/>
+                <w:i w:val="false"/>
+                <w:iCs w:val="false"/>
+                <w:strike w:val="false"/>
+                <w:dstrike w:val="false"/>
+                <w:outline w:val="false"/>
+                <w:shadow w:val="false"/>
+                <w:color w:val="000000"/>
+                <w:sz w:val="24"/>
+                <w:szCs w:val="24"/>
+                <w:u w:val="none"/>
+              </w:rPr>
+              <w:t>Em caso de falha(s) na execução as pós-condições não serão verdadeiras (os dados de interesse não serão obtidos).</w:t>
             </w:r>
           </w:p>
         </w:tc>
@@ -1335,7 +1526,7 @@
         <w:trPr/>
         <w:tc>
           <w:tcPr>
-            <w:tcW w:w="2700" w:type="dxa"/>
+            <w:tcW w:w="2250" w:type="dxa"/>
             <w:tcBorders>
               <w:left w:val="single" w:sz="4" w:space="0" w:color="000000"/>
               <w:bottom w:val="single" w:sz="4" w:space="0" w:color="000000"/>
@@ -1386,7 +1577,7 @@
         </w:tc>
         <w:tc>
           <w:tcPr>
-            <w:tcW w:w="7278" w:type="dxa"/>
+            <w:tcW w:w="7728" w:type="dxa"/>
             <w:tcBorders>
               <w:left w:val="single" w:sz="4" w:space="0" w:color="000000"/>
               <w:bottom w:val="single" w:sz="4" w:space="0" w:color="000000"/>
@@ -1492,7 +1683,7 @@
         <w:trPr/>
         <w:tc>
           <w:tcPr>
-            <w:tcW w:w="2700" w:type="dxa"/>
+            <w:tcW w:w="2250" w:type="dxa"/>
             <w:tcBorders>
               <w:left w:val="single" w:sz="4" w:space="0" w:color="000000"/>
               <w:bottom w:val="single" w:sz="4" w:space="0" w:color="000000"/>
@@ -1543,7 +1734,7 @@
         </w:tc>
         <w:tc>
           <w:tcPr>
-            <w:tcW w:w="7278" w:type="dxa"/>
+            <w:tcW w:w="7728" w:type="dxa"/>
             <w:tcBorders>
               <w:left w:val="single" w:sz="4" w:space="0" w:color="000000"/>
               <w:bottom w:val="single" w:sz="4" w:space="0" w:color="000000"/>
@@ -1573,109 +1764,24 @@
                 <w:szCs w:val="24"/>
                 <w:u w:val="none"/>
               </w:rPr>
-              <w:t>[RN0</w:t>
-            </w:r>
-            <w:r>
-              <w:rPr>
-                <w:b/>
-                <w:bCs/>
-                <w:i w:val="false"/>
-                <w:iCs w:val="false"/>
-                <w:strike w:val="false"/>
-                <w:dstrike w:val="false"/>
-                <w:outline w:val="false"/>
-                <w:shadow w:val="false"/>
-                <w:color w:val="000000"/>
-                <w:sz w:val="24"/>
-                <w:szCs w:val="24"/>
-                <w:u w:val="none"/>
-              </w:rPr>
-              <w:t>4</w:t>
-            </w:r>
-            <w:r>
-              <w:rPr>
-                <w:b/>
-                <w:bCs/>
-                <w:i w:val="false"/>
-                <w:iCs w:val="false"/>
-                <w:strike w:val="false"/>
-                <w:dstrike w:val="false"/>
-                <w:outline w:val="false"/>
-                <w:shadow w:val="false"/>
-                <w:color w:val="000000"/>
-                <w:sz w:val="24"/>
-                <w:szCs w:val="24"/>
-                <w:u w:val="none"/>
-              </w:rPr>
-              <w:t>]</w:t>
-            </w:r>
-            <w:r>
-              <w:rPr>
-                <w:b w:val="false"/>
-                <w:bCs w:val="false"/>
-                <w:i w:val="false"/>
-                <w:iCs w:val="false"/>
-                <w:strike w:val="false"/>
-                <w:dstrike w:val="false"/>
-                <w:outline w:val="false"/>
-                <w:shadow w:val="false"/>
-                <w:color w:val="000000"/>
-                <w:sz w:val="24"/>
-                <w:szCs w:val="24"/>
-                <w:u w:val="none"/>
-              </w:rPr>
-              <w:t xml:space="preserve"> </w:t>
-            </w:r>
-            <w:r>
-              <w:rPr>
-                <w:b w:val="false"/>
-                <w:bCs w:val="false"/>
-                <w:i w:val="false"/>
-                <w:iCs w:val="false"/>
-                <w:strike w:val="false"/>
-                <w:dstrike w:val="false"/>
-                <w:outline w:val="false"/>
-                <w:shadow w:val="false"/>
-                <w:color w:val="000000"/>
-                <w:sz w:val="24"/>
-                <w:szCs w:val="24"/>
-                <w:u w:val="none"/>
-              </w:rPr>
-              <w:t xml:space="preserve">O endereço </w:t>
-            </w:r>
-            <w:r>
-              <w:rPr>
-                <w:b w:val="false"/>
-                <w:bCs w:val="false"/>
-                <w:i w:val="false"/>
-                <w:iCs w:val="false"/>
-                <w:strike w:val="false"/>
-                <w:dstrike w:val="false"/>
-                <w:outline w:val="false"/>
-                <w:shadow w:val="false"/>
-                <w:color w:val="000000"/>
-                <w:sz w:val="24"/>
-                <w:szCs w:val="24"/>
-                <w:u w:val="none"/>
-              </w:rPr>
-              <w:t xml:space="preserve">dinâmico </w:t>
-            </w:r>
-            <w:r>
-              <w:rPr>
-                <w:b w:val="false"/>
-                <w:bCs w:val="false"/>
-                <w:i w:val="false"/>
-                <w:iCs w:val="false"/>
-                <w:strike w:val="false"/>
-                <w:dstrike w:val="false"/>
-                <w:outline w:val="false"/>
-                <w:shadow w:val="false"/>
-                <w:color w:val="000000"/>
-                <w:sz w:val="24"/>
-                <w:szCs w:val="24"/>
-                <w:u w:val="none"/>
-              </w:rPr>
-              <w:t xml:space="preserve">de internet </w:t>
+              <w:t>[RN04]</w:t>
+            </w:r>
+            <w:r>
+              <w:rPr>
+                <w:b w:val="false"/>
+                <w:bCs w:val="false"/>
+                <w:i w:val="false"/>
+                <w:iCs w:val="false"/>
+                <w:strike w:val="false"/>
+                <w:dstrike w:val="false"/>
+                <w:outline w:val="false"/>
+                <w:shadow w:val="false"/>
+                <w:color w:val="000000"/>
+                <w:sz w:val="24"/>
+                <w:szCs w:val="24"/>
+                <w:u w:val="none"/>
+              </w:rPr>
+              <w:t xml:space="preserve"> O endereço dinâmico de internet “</w:t>
             </w:r>
             <w:hyperlink r:id="rId3">
               <w:r>
@@ -1712,7 +1818,7 @@
                 <w:szCs w:val="24"/>
                 <w:u w:val="none"/>
               </w:rPr>
-              <w:t>{variável_de_interesse} (</w:t>
+              <w:t>{variável_de_interesse}” (</w:t>
             </w:r>
             <w:r>
               <w:rPr>
@@ -1732,7 +1838,140 @@
                 <w:u w:val="none"/>
                 <w:lang w:val="en-US" w:eastAsia="zh-CN" w:bidi="hi-IN"/>
               </w:rPr>
-              <w:t>o</w:t>
+              <w:t xml:space="preserve">onde “{variável_de_interesse}” deve conter </w:t>
+            </w:r>
+            <w:r>
+              <w:rPr>
+                <w:b w:val="false"/>
+                <w:bCs w:val="false"/>
+                <w:i w:val="false"/>
+                <w:iCs w:val="false"/>
+                <w:strike w:val="false"/>
+                <w:dstrike w:val="false"/>
+                <w:outline w:val="false"/>
+                <w:shadow w:val="false"/>
+                <w:color w:val="000000"/>
+                <w:sz w:val="24"/>
+                <w:szCs w:val="24"/>
+                <w:u w:val="none"/>
+              </w:rPr>
+              <w:t xml:space="preserve">a variável desejada) deve aceitar requisições do tipo GET </w:t>
+            </w:r>
+            <w:r>
+              <w:rPr>
+                <w:b w:val="false"/>
+                <w:bCs w:val="false"/>
+                <w:i w:val="false"/>
+                <w:iCs w:val="false"/>
+                <w:strike w:val="false"/>
+                <w:dstrike w:val="false"/>
+                <w:outline w:val="false"/>
+                <w:shadow w:val="false"/>
+                <w:color w:val="000000"/>
+                <w:sz w:val="24"/>
+                <w:szCs w:val="24"/>
+                <w:u w:val="none"/>
+              </w:rPr>
+              <w:t>e deve ser utilizado para buscar as informações desejadas</w:t>
+            </w:r>
+            <w:r>
+              <w:rPr>
+                <w:b w:val="false"/>
+                <w:bCs w:val="false"/>
+                <w:i w:val="false"/>
+                <w:iCs w:val="false"/>
+                <w:strike w:val="false"/>
+                <w:dstrike w:val="false"/>
+                <w:outline w:val="false"/>
+                <w:shadow w:val="false"/>
+                <w:color w:val="000000"/>
+                <w:sz w:val="24"/>
+                <w:szCs w:val="24"/>
+                <w:u w:val="none"/>
+              </w:rPr>
+              <w:t>.</w:t>
+            </w:r>
+          </w:p>
+          <w:p>
+            <w:pPr>
+              <w:pStyle w:val="TableContents"/>
+              <w:bidi w:val="0"/>
+              <w:jc w:val="left"/>
+              <w:rPr>
+                <w:rFonts w:ascii="Liberation Serif" w:hAnsi="Liberation Serif"/>
+                <w:b w:val="false"/>
+                <w:b w:val="false"/>
+                <w:bCs w:val="false"/>
+                <w:i w:val="false"/>
+                <w:i w:val="false"/>
+                <w:iCs w:val="false"/>
+                <w:strike w:val="false"/>
+                <w:dstrike w:val="false"/>
+                <w:outline w:val="false"/>
+                <w:shadow w:val="false"/>
+                <w:color w:val="000000"/>
+                <w:sz w:val="24"/>
+                <w:szCs w:val="24"/>
+                <w:u w:val="none"/>
+              </w:rPr>
+            </w:pPr>
+            <w:r>
+              <w:rPr>
+                <w:b w:val="false"/>
+                <w:bCs w:val="false"/>
+                <w:i w:val="false"/>
+                <w:iCs w:val="false"/>
+                <w:strike w:val="false"/>
+                <w:dstrike w:val="false"/>
+                <w:outline w:val="false"/>
+                <w:shadow w:val="false"/>
+                <w:color w:val="000000"/>
+                <w:sz w:val="24"/>
+                <w:szCs w:val="24"/>
+                <w:u w:val="none"/>
+              </w:rPr>
+            </w:r>
+          </w:p>
+          <w:p>
+            <w:pPr>
+              <w:pStyle w:val="TableContents"/>
+              <w:bidi w:val="0"/>
+              <w:jc w:val="left"/>
+              <w:rPr/>
+            </w:pPr>
+            <w:r>
+              <w:rPr>
+                <w:b/>
+                <w:bCs/>
+                <w:i w:val="false"/>
+                <w:iCs w:val="false"/>
+                <w:strike w:val="false"/>
+                <w:dstrike w:val="false"/>
+                <w:outline w:val="false"/>
+                <w:shadow w:val="false"/>
+                <w:color w:val="000000"/>
+                <w:sz w:val="24"/>
+                <w:szCs w:val="24"/>
+                <w:u w:val="none"/>
+              </w:rPr>
+              <w:t>[RN05]</w:t>
+            </w:r>
+            <w:r>
+              <w:rPr>
+                <w:b w:val="false"/>
+                <w:bCs w:val="false"/>
+                <w:i w:val="false"/>
+                <w:iCs w:val="false"/>
+                <w:strike w:val="false"/>
+                <w:dstrike w:val="false"/>
+                <w:outline w:val="false"/>
+                <w:shadow w:val="false"/>
+                <w:color w:val="000000"/>
+                <w:sz w:val="24"/>
+                <w:szCs w:val="24"/>
+                <w:u w:val="none"/>
+              </w:rPr>
+              <w:t xml:space="preserve"> O resultado </w:t>
             </w:r>
             <w:r>
               <w:rPr>
@@ -1752,7 +1991,58 @@
                 <w:u w:val="none"/>
                 <w:lang w:val="en-US" w:eastAsia="zh-CN" w:bidi="hi-IN"/>
               </w:rPr>
-              <w:t>nde “</w:t>
+              <w:t xml:space="preserve">da </w:t>
+            </w:r>
+            <w:r>
+              <w:rPr>
+                <w:b w:val="false"/>
+                <w:bCs w:val="false"/>
+                <w:i w:val="false"/>
+                <w:iCs w:val="false"/>
+                <w:strike w:val="false"/>
+                <w:dstrike w:val="false"/>
+                <w:outline w:val="false"/>
+                <w:shadow w:val="false"/>
+                <w:color w:val="000000"/>
+                <w:sz w:val="24"/>
+                <w:szCs w:val="24"/>
+                <w:u w:val="none"/>
+              </w:rPr>
+              <w:t>requisição anterior (</w:t>
+            </w:r>
+            <w:r>
+              <w:rPr>
+                <w:b/>
+                <w:bCs/>
+                <w:i w:val="false"/>
+                <w:iCs w:val="false"/>
+                <w:strike w:val="false"/>
+                <w:dstrike w:val="false"/>
+                <w:outline w:val="false"/>
+                <w:shadow w:val="false"/>
+                <w:color w:val="000000"/>
+                <w:sz w:val="24"/>
+                <w:szCs w:val="24"/>
+                <w:u w:val="none"/>
+              </w:rPr>
+              <w:t>RN04</w:t>
+            </w:r>
+            <w:r>
+              <w:rPr>
+                <w:b w:val="false"/>
+                <w:bCs w:val="false"/>
+                <w:i w:val="false"/>
+                <w:iCs w:val="false"/>
+                <w:strike w:val="false"/>
+                <w:dstrike w:val="false"/>
+                <w:outline w:val="false"/>
+                <w:shadow w:val="false"/>
+                <w:color w:val="000000"/>
+                <w:sz w:val="24"/>
+                <w:szCs w:val="24"/>
+                <w:u w:val="none"/>
+              </w:rPr>
+              <w:t xml:space="preserve">) deverá ser uma página HTML válida contendo </w:t>
             </w:r>
             <w:r>
               <w:rPr>
@@ -1772,7 +2062,7 @@
                 <w:u w:val="none"/>
                 <w:lang w:val="en-US" w:eastAsia="zh-CN" w:bidi="hi-IN"/>
               </w:rPr>
-              <w:t xml:space="preserve">{variável_de_interesse}” </w:t>
+              <w:t xml:space="preserve">um elemento do tipo “h1” </w:t>
             </w:r>
             <w:r>
               <w:rPr>
@@ -1792,7 +2082,7 @@
                 <w:u w:val="none"/>
                 <w:lang w:val="en-US" w:eastAsia="zh-CN" w:bidi="hi-IN"/>
               </w:rPr>
-              <w:t xml:space="preserve">deve </w:t>
+              <w:t>que</w:t>
             </w:r>
             <w:r>
               <w:rPr>
@@ -1812,7 +2102,7 @@
                 <w:u w:val="none"/>
                 <w:lang w:val="en-US" w:eastAsia="zh-CN" w:bidi="hi-IN"/>
               </w:rPr>
-              <w:t>c</w:t>
+              <w:t xml:space="preserve">, por sua vez, </w:t>
             </w:r>
             <w:r>
               <w:rPr>
@@ -1832,24 +2122,135 @@
                 <w:u w:val="none"/>
                 <w:lang w:val="en-US" w:eastAsia="zh-CN" w:bidi="hi-IN"/>
               </w:rPr>
-              <w:t xml:space="preserve">onter </w:t>
-            </w:r>
-            <w:r>
-              <w:rPr>
-                <w:b w:val="false"/>
-                <w:bCs w:val="false"/>
-                <w:i w:val="false"/>
-                <w:iCs w:val="false"/>
-                <w:strike w:val="false"/>
-                <w:dstrike w:val="false"/>
-                <w:outline w:val="false"/>
-                <w:shadow w:val="false"/>
-                <w:color w:val="000000"/>
-                <w:sz w:val="24"/>
-                <w:szCs w:val="24"/>
-                <w:u w:val="none"/>
-              </w:rPr>
-              <w:t>a variável desejada) deve aceitar requisições do tipo GET.</w:t>
+              <w:t xml:space="preserve">deve conter </w:t>
+            </w:r>
+            <w:r>
+              <w:rPr>
+                <w:rFonts w:eastAsia="NSimSun" w:cs="Lucida Sans"/>
+                <w:b w:val="false"/>
+                <w:bCs w:val="false"/>
+                <w:i w:val="false"/>
+                <w:iCs w:val="false"/>
+                <w:strike w:val="false"/>
+                <w:dstrike w:val="false"/>
+                <w:outline w:val="false"/>
+                <w:shadow w:val="false"/>
+                <w:color w:val="000000"/>
+                <w:kern w:val="2"/>
+                <w:sz w:val="24"/>
+                <w:szCs w:val="24"/>
+                <w:u w:val="none"/>
+                <w:lang w:val="en-US" w:eastAsia="zh-CN" w:bidi="hi-IN"/>
+              </w:rPr>
+              <w:t xml:space="preserve">um elemento do tipo “span” e, também, </w:t>
+            </w:r>
+            <w:r>
+              <w:rPr>
+                <w:b w:val="false"/>
+                <w:bCs w:val="false"/>
+                <w:i w:val="false"/>
+                <w:iCs w:val="false"/>
+                <w:strike w:val="false"/>
+                <w:dstrike w:val="false"/>
+                <w:outline w:val="false"/>
+                <w:shadow w:val="false"/>
+                <w:color w:val="000000"/>
+                <w:sz w:val="24"/>
+                <w:szCs w:val="24"/>
+                <w:u w:val="none"/>
+              </w:rPr>
+              <w:t xml:space="preserve">um elemento do tipo “table” com </w:t>
+            </w:r>
+            <w:r>
+              <w:rPr>
+                <w:rFonts w:eastAsia="NSimSun" w:cs="Lucida Sans"/>
+                <w:b w:val="false"/>
+                <w:bCs w:val="false"/>
+                <w:i w:val="false"/>
+                <w:iCs w:val="false"/>
+                <w:strike w:val="false"/>
+                <w:dstrike w:val="false"/>
+                <w:outline w:val="false"/>
+                <w:shadow w:val="false"/>
+                <w:color w:val="000000"/>
+                <w:kern w:val="2"/>
+                <w:sz w:val="24"/>
+                <w:szCs w:val="24"/>
+                <w:u w:val="none"/>
+                <w:lang w:val="en-US" w:eastAsia="zh-CN" w:bidi="hi-IN"/>
+              </w:rPr>
+              <w:t xml:space="preserve">a classe CSS </w:t>
+            </w:r>
+            <w:r>
+              <w:rPr>
+                <w:b w:val="false"/>
+                <w:bCs w:val="false"/>
+                <w:i w:val="false"/>
+                <w:iCs w:val="false"/>
+                <w:strike w:val="false"/>
+                <w:dstrike w:val="false"/>
+                <w:outline w:val="false"/>
+                <w:shadow w:val="false"/>
+                <w:color w:val="000000"/>
+                <w:sz w:val="24"/>
+                <w:szCs w:val="24"/>
+                <w:u w:val="none"/>
+              </w:rPr>
+              <w:t xml:space="preserve">“attribute-group-table” atribuída, </w:t>
+            </w:r>
+            <w:r>
+              <w:rPr>
+                <w:b w:val="false"/>
+                <w:bCs w:val="false"/>
+                <w:i w:val="false"/>
+                <w:iCs w:val="false"/>
+                <w:strike w:val="false"/>
+                <w:dstrike w:val="false"/>
+                <w:outline w:val="false"/>
+                <w:shadow w:val="false"/>
+                <w:color w:val="000000"/>
+                <w:sz w:val="24"/>
+                <w:szCs w:val="24"/>
+                <w:u w:val="none"/>
+              </w:rPr>
+              <w:t xml:space="preserve">de onde os dados de interesse </w:t>
+            </w:r>
+            <w:r>
+              <w:rPr>
+                <w:rFonts w:eastAsia="NSimSun" w:cs="Lucida Sans"/>
+                <w:b w:val="false"/>
+                <w:bCs w:val="false"/>
+                <w:i w:val="false"/>
+                <w:iCs w:val="false"/>
+                <w:strike w:val="false"/>
+                <w:dstrike w:val="false"/>
+                <w:outline w:val="false"/>
+                <w:shadow w:val="false"/>
+                <w:color w:val="000000"/>
+                <w:kern w:val="2"/>
+                <w:sz w:val="24"/>
+                <w:szCs w:val="24"/>
+                <w:u w:val="none"/>
+                <w:lang w:val="en-US" w:eastAsia="zh-CN" w:bidi="hi-IN"/>
+              </w:rPr>
+              <w:t>devem ser extraídos</w:t>
+            </w:r>
+            <w:r>
+              <w:rPr>
+                <w:b w:val="false"/>
+                <w:bCs w:val="false"/>
+                <w:i w:val="false"/>
+                <w:iCs w:val="false"/>
+                <w:strike w:val="false"/>
+                <w:dstrike w:val="false"/>
+                <w:outline w:val="false"/>
+                <w:shadow w:val="false"/>
+                <w:color w:val="000000"/>
+                <w:sz w:val="24"/>
+                <w:szCs w:val="24"/>
+                <w:u w:val="none"/>
+              </w:rPr>
+              <w:t>.</w:t>
             </w:r>
           </w:p>
           <w:p>
@@ -1914,411 +2315,41 @@
                 <w:szCs w:val="24"/>
                 <w:u w:val="none"/>
               </w:rPr>
-              <w:t>[RN0</w:t>
-            </w:r>
-            <w:r>
-              <w:rPr>
-                <w:b/>
-                <w:bCs/>
-                <w:i w:val="false"/>
-                <w:iCs w:val="false"/>
-                <w:strike w:val="false"/>
-                <w:dstrike w:val="false"/>
-                <w:outline w:val="false"/>
-                <w:shadow w:val="false"/>
-                <w:color w:val="000000"/>
-                <w:sz w:val="24"/>
-                <w:szCs w:val="24"/>
-                <w:u w:val="none"/>
-              </w:rPr>
-              <w:t>5</w:t>
-            </w:r>
-            <w:r>
-              <w:rPr>
-                <w:b/>
-                <w:bCs/>
-                <w:i w:val="false"/>
-                <w:iCs w:val="false"/>
-                <w:strike w:val="false"/>
-                <w:dstrike w:val="false"/>
-                <w:outline w:val="false"/>
-                <w:shadow w:val="false"/>
-                <w:color w:val="000000"/>
-                <w:sz w:val="24"/>
-                <w:szCs w:val="24"/>
-                <w:u w:val="none"/>
-              </w:rPr>
-              <w:t>]</w:t>
-            </w:r>
-            <w:r>
-              <w:rPr>
-                <w:b w:val="false"/>
-                <w:bCs w:val="false"/>
-                <w:i w:val="false"/>
-                <w:iCs w:val="false"/>
-                <w:strike w:val="false"/>
-                <w:dstrike w:val="false"/>
-                <w:outline w:val="false"/>
-                <w:shadow w:val="false"/>
-                <w:color w:val="000000"/>
-                <w:sz w:val="24"/>
-                <w:szCs w:val="24"/>
-                <w:u w:val="none"/>
-              </w:rPr>
-              <w:t xml:space="preserve"> </w:t>
-            </w:r>
-            <w:r>
-              <w:rPr>
-                <w:b w:val="false"/>
-                <w:bCs w:val="false"/>
-                <w:i w:val="false"/>
-                <w:iCs w:val="false"/>
-                <w:strike w:val="false"/>
-                <w:dstrike w:val="false"/>
-                <w:outline w:val="false"/>
-                <w:shadow w:val="false"/>
-                <w:color w:val="000000"/>
-                <w:sz w:val="24"/>
-                <w:szCs w:val="24"/>
-                <w:u w:val="none"/>
-              </w:rPr>
-              <w:t xml:space="preserve">O resultado </w:t>
-            </w:r>
-            <w:r>
-              <w:rPr>
-                <w:rFonts w:eastAsia="NSimSun" w:cs="Lucida Sans"/>
-                <w:b w:val="false"/>
-                <w:bCs w:val="false"/>
-                <w:i w:val="false"/>
-                <w:iCs w:val="false"/>
-                <w:strike w:val="false"/>
-                <w:dstrike w:val="false"/>
-                <w:outline w:val="false"/>
-                <w:shadow w:val="false"/>
-                <w:color w:val="000000"/>
-                <w:kern w:val="2"/>
-                <w:sz w:val="24"/>
-                <w:szCs w:val="24"/>
-                <w:u w:val="none"/>
-                <w:lang w:val="en-US" w:eastAsia="zh-CN" w:bidi="hi-IN"/>
-              </w:rPr>
-              <w:t xml:space="preserve">da </w:t>
-            </w:r>
-            <w:r>
-              <w:rPr>
-                <w:b w:val="false"/>
-                <w:bCs w:val="false"/>
-                <w:i w:val="false"/>
-                <w:iCs w:val="false"/>
-                <w:strike w:val="false"/>
-                <w:dstrike w:val="false"/>
-                <w:outline w:val="false"/>
-                <w:shadow w:val="false"/>
-                <w:color w:val="000000"/>
-                <w:sz w:val="24"/>
-                <w:szCs w:val="24"/>
-                <w:u w:val="none"/>
-              </w:rPr>
-              <w:t>requisição anterior (</w:t>
-            </w:r>
-            <w:r>
-              <w:rPr>
-                <w:b/>
-                <w:bCs/>
-                <w:i w:val="false"/>
-                <w:iCs w:val="false"/>
-                <w:strike w:val="false"/>
-                <w:dstrike w:val="false"/>
-                <w:outline w:val="false"/>
-                <w:shadow w:val="false"/>
-                <w:color w:val="000000"/>
-                <w:sz w:val="24"/>
-                <w:szCs w:val="24"/>
-                <w:u w:val="none"/>
-              </w:rPr>
-              <w:t>RN0</w:t>
-            </w:r>
-            <w:r>
-              <w:rPr>
-                <w:b/>
-                <w:bCs/>
-                <w:i w:val="false"/>
-                <w:iCs w:val="false"/>
-                <w:strike w:val="false"/>
-                <w:dstrike w:val="false"/>
-                <w:outline w:val="false"/>
-                <w:shadow w:val="false"/>
-                <w:color w:val="000000"/>
-                <w:sz w:val="24"/>
-                <w:szCs w:val="24"/>
-                <w:u w:val="none"/>
-              </w:rPr>
-              <w:t>4</w:t>
-            </w:r>
-            <w:r>
-              <w:rPr>
-                <w:b w:val="false"/>
-                <w:bCs w:val="false"/>
-                <w:i w:val="false"/>
-                <w:iCs w:val="false"/>
-                <w:strike w:val="false"/>
-                <w:dstrike w:val="false"/>
-                <w:outline w:val="false"/>
-                <w:shadow w:val="false"/>
-                <w:color w:val="000000"/>
-                <w:sz w:val="24"/>
-                <w:szCs w:val="24"/>
-                <w:u w:val="none"/>
-              </w:rPr>
-              <w:t xml:space="preserve">) deverá ser uma página HTML válida contendo </w:t>
-            </w:r>
-            <w:r>
-              <w:rPr>
-                <w:rFonts w:eastAsia="NSimSun" w:cs="Lucida Sans"/>
-                <w:b w:val="false"/>
-                <w:bCs w:val="false"/>
-                <w:i w:val="false"/>
-                <w:iCs w:val="false"/>
-                <w:strike w:val="false"/>
-                <w:dstrike w:val="false"/>
-                <w:outline w:val="false"/>
-                <w:shadow w:val="false"/>
-                <w:color w:val="000000"/>
-                <w:kern w:val="2"/>
-                <w:sz w:val="24"/>
-                <w:szCs w:val="24"/>
-                <w:u w:val="none"/>
-                <w:lang w:val="en-US" w:eastAsia="zh-CN" w:bidi="hi-IN"/>
-              </w:rPr>
-              <w:t xml:space="preserve">um elemento do tipo “h1” contendo, por sua vez, um elemento do tipo “span” e, também, </w:t>
-            </w:r>
-            <w:r>
-              <w:rPr>
-                <w:b w:val="false"/>
-                <w:bCs w:val="false"/>
-                <w:i w:val="false"/>
-                <w:iCs w:val="false"/>
-                <w:strike w:val="false"/>
-                <w:dstrike w:val="false"/>
-                <w:outline w:val="false"/>
-                <w:shadow w:val="false"/>
-                <w:color w:val="000000"/>
-                <w:sz w:val="24"/>
-                <w:szCs w:val="24"/>
-                <w:u w:val="none"/>
-              </w:rPr>
-              <w:t xml:space="preserve">um elemento do tipo “table” com </w:t>
-            </w:r>
-            <w:r>
-              <w:rPr>
-                <w:rFonts w:eastAsia="NSimSun" w:cs="Lucida Sans"/>
-                <w:b w:val="false"/>
-                <w:bCs w:val="false"/>
-                <w:i w:val="false"/>
-                <w:iCs w:val="false"/>
-                <w:strike w:val="false"/>
-                <w:dstrike w:val="false"/>
-                <w:outline w:val="false"/>
-                <w:shadow w:val="false"/>
-                <w:color w:val="000000"/>
-                <w:kern w:val="2"/>
-                <w:sz w:val="24"/>
-                <w:szCs w:val="24"/>
-                <w:u w:val="none"/>
-                <w:lang w:val="en-US" w:eastAsia="zh-CN" w:bidi="hi-IN"/>
-              </w:rPr>
-              <w:t xml:space="preserve">a </w:t>
-            </w:r>
-            <w:r>
-              <w:rPr>
-                <w:rFonts w:eastAsia="NSimSun" w:cs="Lucida Sans"/>
-                <w:b w:val="false"/>
-                <w:bCs w:val="false"/>
-                <w:i w:val="false"/>
-                <w:iCs w:val="false"/>
-                <w:strike w:val="false"/>
-                <w:dstrike w:val="false"/>
-                <w:outline w:val="false"/>
-                <w:shadow w:val="false"/>
-                <w:color w:val="000000"/>
-                <w:kern w:val="2"/>
-                <w:sz w:val="24"/>
-                <w:szCs w:val="24"/>
-                <w:u w:val="none"/>
-                <w:lang w:val="en-US" w:eastAsia="zh-CN" w:bidi="hi-IN"/>
-              </w:rPr>
-              <w:t xml:space="preserve">classe CSS </w:t>
-            </w:r>
-            <w:r>
-              <w:rPr>
-                <w:b w:val="false"/>
-                <w:bCs w:val="false"/>
-                <w:i w:val="false"/>
-                <w:iCs w:val="false"/>
-                <w:strike w:val="false"/>
-                <w:dstrike w:val="false"/>
-                <w:outline w:val="false"/>
-                <w:shadow w:val="false"/>
-                <w:color w:val="000000"/>
-                <w:sz w:val="24"/>
-                <w:szCs w:val="24"/>
-                <w:u w:val="none"/>
-              </w:rPr>
-              <w:t xml:space="preserve">“attribute-group-table” </w:t>
-            </w:r>
-            <w:r>
-              <w:rPr>
-                <w:b w:val="false"/>
-                <w:bCs w:val="false"/>
-                <w:i w:val="false"/>
-                <w:iCs w:val="false"/>
-                <w:strike w:val="false"/>
-                <w:dstrike w:val="false"/>
-                <w:outline w:val="false"/>
-                <w:shadow w:val="false"/>
-                <w:color w:val="000000"/>
-                <w:sz w:val="24"/>
-                <w:szCs w:val="24"/>
-                <w:u w:val="none"/>
-              </w:rPr>
-              <w:t>atribuída.</w:t>
-            </w:r>
-          </w:p>
-          <w:p>
-            <w:pPr>
-              <w:pStyle w:val="TableContents"/>
-              <w:bidi w:val="0"/>
-              <w:jc w:val="left"/>
-              <w:rPr>
-                <w:rFonts w:ascii="Liberation Serif" w:hAnsi="Liberation Serif"/>
-                <w:b w:val="false"/>
-                <w:b w:val="false"/>
-                <w:bCs w:val="false"/>
-                <w:i w:val="false"/>
-                <w:i w:val="false"/>
-                <w:iCs w:val="false"/>
-                <w:strike w:val="false"/>
-                <w:dstrike w:val="false"/>
-                <w:outline w:val="false"/>
-                <w:shadow w:val="false"/>
-                <w:color w:val="000000"/>
-                <w:sz w:val="24"/>
-                <w:szCs w:val="24"/>
-                <w:u w:val="none"/>
-              </w:rPr>
-            </w:pPr>
-            <w:r>
-              <w:rPr/>
-            </w:r>
-          </w:p>
-          <w:p>
-            <w:pPr>
-              <w:pStyle w:val="TableContents"/>
-              <w:bidi w:val="0"/>
-              <w:jc w:val="left"/>
-              <w:rPr/>
-            </w:pPr>
-            <w:r>
-              <w:rPr>
-                <w:b/>
-                <w:bCs/>
-                <w:i w:val="false"/>
-                <w:iCs w:val="false"/>
-                <w:strike w:val="false"/>
-                <w:dstrike w:val="false"/>
-                <w:outline w:val="false"/>
-                <w:shadow w:val="false"/>
-                <w:color w:val="000000"/>
-                <w:sz w:val="24"/>
-                <w:szCs w:val="24"/>
-                <w:u w:val="none"/>
-              </w:rPr>
-              <w:t>[</w:t>
-            </w:r>
-            <w:r>
-              <w:rPr>
-                <w:b/>
-                <w:bCs/>
-                <w:i w:val="false"/>
-                <w:iCs w:val="false"/>
-                <w:strike w:val="false"/>
-                <w:dstrike w:val="false"/>
-                <w:outline w:val="false"/>
-                <w:shadow w:val="false"/>
-                <w:color w:val="000000"/>
-                <w:sz w:val="24"/>
-                <w:szCs w:val="24"/>
-                <w:u w:val="none"/>
-              </w:rPr>
-              <w:t>RN06]</w:t>
-            </w:r>
-            <w:r>
-              <w:rPr>
-                <w:b w:val="false"/>
-                <w:bCs w:val="false"/>
-                <w:i w:val="false"/>
-                <w:iCs w:val="false"/>
-                <w:strike w:val="false"/>
-                <w:dstrike w:val="false"/>
-                <w:outline w:val="false"/>
-                <w:shadow w:val="false"/>
-                <w:color w:val="000000"/>
-                <w:sz w:val="24"/>
-                <w:szCs w:val="24"/>
-                <w:u w:val="none"/>
-              </w:rPr>
-              <w:t xml:space="preserve"> </w:t>
-            </w:r>
-            <w:r>
-              <w:rPr>
-                <w:b w:val="false"/>
-                <w:bCs w:val="false"/>
-                <w:i w:val="false"/>
-                <w:iCs w:val="false"/>
-                <w:strike w:val="false"/>
-                <w:dstrike w:val="false"/>
-                <w:outline w:val="false"/>
-                <w:shadow w:val="false"/>
-                <w:color w:val="000000"/>
-                <w:sz w:val="24"/>
-                <w:szCs w:val="24"/>
-                <w:u w:val="none"/>
-              </w:rPr>
-              <w:t xml:space="preserve">O resultado da requisição feita pela </w:t>
-            </w:r>
-            <w:r>
-              <w:rPr>
-                <w:b/>
-                <w:bCs/>
-                <w:i w:val="false"/>
-                <w:iCs w:val="false"/>
-                <w:strike w:val="false"/>
-                <w:dstrike w:val="false"/>
-                <w:outline w:val="false"/>
-                <w:shadow w:val="false"/>
-                <w:color w:val="000000"/>
-                <w:sz w:val="24"/>
-                <w:szCs w:val="24"/>
-                <w:u w:val="none"/>
-              </w:rPr>
-              <w:t>RN0</w:t>
-            </w:r>
-            <w:r>
-              <w:rPr>
-                <w:b/>
-                <w:bCs/>
-                <w:i w:val="false"/>
-                <w:iCs w:val="false"/>
-                <w:strike w:val="false"/>
-                <w:dstrike w:val="false"/>
-                <w:outline w:val="false"/>
-                <w:shadow w:val="false"/>
-                <w:color w:val="000000"/>
-                <w:sz w:val="24"/>
-                <w:szCs w:val="24"/>
-                <w:u w:val="none"/>
-              </w:rPr>
-              <w:t>4</w:t>
+              <w:t>[RN06]</w:t>
+            </w:r>
+            <w:r>
+              <w:rPr>
+                <w:b w:val="false"/>
+                <w:bCs w:val="false"/>
+                <w:i w:val="false"/>
+                <w:iCs w:val="false"/>
+                <w:strike w:val="false"/>
+                <w:dstrike w:val="false"/>
+                <w:outline w:val="false"/>
+                <w:shadow w:val="false"/>
+                <w:color w:val="000000"/>
+                <w:sz w:val="24"/>
+                <w:szCs w:val="24"/>
+                <w:u w:val="none"/>
+              </w:rPr>
+              <w:t xml:space="preserve"> O resultado da requisição feita pela </w:t>
+            </w:r>
+            <w:r>
+              <w:rPr>
+                <w:b/>
+                <w:bCs/>
+                <w:i w:val="false"/>
+                <w:iCs w:val="false"/>
+                <w:strike w:val="false"/>
+                <w:dstrike w:val="false"/>
+                <w:outline w:val="false"/>
+                <w:shadow w:val="false"/>
+                <w:color w:val="000000"/>
+                <w:sz w:val="24"/>
+                <w:szCs w:val="24"/>
+                <w:u w:val="none"/>
+              </w:rPr>
+              <w:t>RN04</w:t>
             </w:r>
             <w:r>
               <w:rPr>
@@ -2568,6 +2599,7 @@
     <w:qFormat/>
     <w:pPr>
       <w:widowControl/>
+      <w:overflowPunct w:val="false"/>
       <w:bidi w:val="0"/>
       <w:jc w:val="left"/>
     </w:pPr>

</xml_diff>